<commit_message>
02 Computer Component chart
</commit_message>
<xml_diff>
--- a/02_Computer Component Chart.docx
+++ b/02_Computer Component Chart.docx
@@ -551,6 +551,14 @@
               </w:rPr>
               <w:t> </w:t>
             </w:r>
+            <w:r>
+              <w:rPr>
+                <w:rFonts w:ascii="Segoe UI Emoji" w:eastAsia="Times New Roman" w:hAnsi="Segoe UI Emoji" w:cs="Calibri"/>
+                <w:sz w:val="24"/>
+                <w:szCs w:val="24"/>
+              </w:rPr>
+              <w:t>The logic circuitry that responds to and processes the basic instructions that drive a computer.</w:t>
+            </w:r>
           </w:p>
           <w:p>
             <w:pPr>
@@ -597,6 +605,74 @@
               </w:rPr>
               <w:t> </w:t>
             </w:r>
+            <w:r>
+              <w:rPr>
+                <w:rFonts w:ascii="Segoe UI Emoji" w:eastAsia="Times New Roman" w:hAnsi="Segoe UI Emoji" w:cs="Calibri"/>
+                <w:sz w:val="24"/>
+                <w:szCs w:val="24"/>
+              </w:rPr>
+              <w:t>Intel, AMD,</w:t>
+            </w:r>
+            <w:r>
+              <w:rPr>
+                <w:rFonts w:ascii="Segoe UI Emoji" w:eastAsia="Times New Roman" w:hAnsi="Segoe UI Emoji" w:cs="Calibri"/>
+                <w:sz w:val="24"/>
+                <w:szCs w:val="24"/>
+              </w:rPr>
+              <w:t xml:space="preserve"> </w:t>
+            </w:r>
+            <w:r>
+              <w:rPr>
+                <w:rFonts w:ascii="Segoe UI Emoji" w:eastAsia="Times New Roman" w:hAnsi="Segoe UI Emoji" w:cs="Calibri"/>
+                <w:sz w:val="24"/>
+                <w:szCs w:val="24"/>
+              </w:rPr>
+              <w:t xml:space="preserve">AMD </w:t>
+            </w:r>
+            <w:proofErr w:type="spellStart"/>
+            <w:r>
+              <w:rPr>
+                <w:rFonts w:ascii="Segoe UI Emoji" w:eastAsia="Times New Roman" w:hAnsi="Segoe UI Emoji" w:cs="Calibri"/>
+                <w:sz w:val="24"/>
+                <w:szCs w:val="24"/>
+              </w:rPr>
+              <w:t>ryzen</w:t>
+            </w:r>
+            <w:proofErr w:type="spellEnd"/>
+            <w:r>
+              <w:rPr>
+                <w:rFonts w:ascii="Segoe UI Emoji" w:eastAsia="Times New Roman" w:hAnsi="Segoe UI Emoji" w:cs="Calibri"/>
+                <w:sz w:val="24"/>
+                <w:szCs w:val="24"/>
+              </w:rPr>
+              <w:t xml:space="preserve">, </w:t>
+            </w:r>
+            <w:proofErr w:type="spellStart"/>
+            <w:r>
+              <w:rPr>
+                <w:rFonts w:ascii="Segoe UI Emoji" w:eastAsia="Times New Roman" w:hAnsi="Segoe UI Emoji" w:cs="Calibri"/>
+                <w:sz w:val="24"/>
+                <w:szCs w:val="24"/>
+              </w:rPr>
+              <w:t>Cryix</w:t>
+            </w:r>
+            <w:proofErr w:type="spellEnd"/>
+            <w:r>
+              <w:rPr>
+                <w:rFonts w:ascii="Segoe UI Emoji" w:eastAsia="Times New Roman" w:hAnsi="Segoe UI Emoji" w:cs="Calibri"/>
+                <w:sz w:val="24"/>
+                <w:szCs w:val="24"/>
+              </w:rPr>
+              <w:t>, Texas instrument</w:t>
+            </w:r>
+            <w:r>
+              <w:rPr>
+                <w:rFonts w:ascii="Segoe UI Emoji" w:eastAsia="Times New Roman" w:hAnsi="Segoe UI Emoji" w:cs="Calibri"/>
+                <w:sz w:val="24"/>
+                <w:szCs w:val="24"/>
+              </w:rPr>
+              <w:t xml:space="preserve">, </w:t>
+            </w:r>
           </w:p>
         </w:tc>
         <w:tc>
@@ -618,6 +694,14 @@
                 <w:szCs w:val="24"/>
               </w:rPr>
             </w:pPr>
+            <w:r>
+              <w:rPr>
+                <w:rFonts w:ascii="Segoe UI Emoji" w:eastAsia="Times New Roman" w:hAnsi="Segoe UI Emoji" w:cs="Calibri"/>
+                <w:sz w:val="24"/>
+                <w:szCs w:val="24"/>
+              </w:rPr>
+              <w:t>$95-$300</w:t>
+            </w:r>
           </w:p>
         </w:tc>
       </w:tr>
@@ -692,16 +776,14 @@
               </w:rPr>
               <w:t> </w:t>
             </w:r>
-          </w:p>
-          <w:p>
-            <w:pPr>
-              <w:spacing w:after="0" w:line="240" w:lineRule="auto"/>
-              <w:rPr>
-                <w:rFonts w:ascii="Segoe UI Emoji" w:eastAsia="Times New Roman" w:hAnsi="Segoe UI Emoji" w:cs="Calibri"/>
-                <w:sz w:val="24"/>
-                <w:szCs w:val="24"/>
-              </w:rPr>
-            </w:pPr>
+            <w:r>
+              <w:rPr>
+                <w:rFonts w:ascii="Segoe UI Emoji" w:eastAsia="Times New Roman" w:hAnsi="Segoe UI Emoji" w:cs="Calibri"/>
+                <w:sz w:val="24"/>
+                <w:szCs w:val="24"/>
+              </w:rPr>
+              <w:t>Manages all the software and hardware on the computer</w:t>
+            </w:r>
           </w:p>
         </w:tc>
         <w:tc>
@@ -738,6 +820,14 @@
               </w:rPr>
               <w:t> </w:t>
             </w:r>
+            <w:r>
+              <w:rPr>
+                <w:rFonts w:ascii="Segoe UI Emoji" w:eastAsia="Times New Roman" w:hAnsi="Segoe UI Emoji" w:cs="Calibri"/>
+                <w:sz w:val="24"/>
+                <w:szCs w:val="24"/>
+              </w:rPr>
+              <w:t xml:space="preserve">Ios, Windows, MacOS, Windows 10, Chrome OS, Microsoft, Apple, Firefox, Linux </w:t>
+            </w:r>
           </w:p>
         </w:tc>
         <w:tc>
@@ -759,6 +849,14 @@
                 <w:szCs w:val="24"/>
               </w:rPr>
             </w:pPr>
+            <w:r>
+              <w:rPr>
+                <w:rFonts w:ascii="Segoe UI Emoji" w:eastAsia="Times New Roman" w:hAnsi="Segoe UI Emoji" w:cs="Calibri"/>
+                <w:sz w:val="24"/>
+                <w:szCs w:val="24"/>
+              </w:rPr>
+              <w:t>$100</w:t>
+            </w:r>
           </w:p>
         </w:tc>
       </w:tr>
@@ -833,6 +931,14 @@
               </w:rPr>
               <w:t> </w:t>
             </w:r>
+            <w:r>
+              <w:rPr>
+                <w:rFonts w:ascii="Segoe UI Emoji" w:eastAsia="Times New Roman" w:hAnsi="Segoe UI Emoji" w:cs="Calibri"/>
+                <w:sz w:val="24"/>
+                <w:szCs w:val="24"/>
+              </w:rPr>
+              <w:t xml:space="preserve">The instructions and data on a computer need to be used quickly. </w:t>
+            </w:r>
           </w:p>
           <w:p>
             <w:pPr>
@@ -879,6 +985,14 @@
               </w:rPr>
               <w:t> </w:t>
             </w:r>
+            <w:r>
+              <w:rPr>
+                <w:rFonts w:ascii="Segoe UI Emoji" w:eastAsia="Times New Roman" w:hAnsi="Segoe UI Emoji" w:cs="Calibri"/>
+                <w:sz w:val="24"/>
+                <w:szCs w:val="24"/>
+              </w:rPr>
+              <w:t>Corsair, Crucial, Samsung, Micron, Patriot</w:t>
+            </w:r>
           </w:p>
         </w:tc>
         <w:tc>
@@ -900,6 +1014,22 @@
                 <w:szCs w:val="24"/>
               </w:rPr>
             </w:pPr>
+            <w:r>
+              <w:rPr>
+                <w:rFonts w:ascii="Segoe UI Emoji" w:eastAsia="Times New Roman" w:hAnsi="Segoe UI Emoji" w:cs="Calibri"/>
+                <w:sz w:val="24"/>
+                <w:szCs w:val="24"/>
+              </w:rPr>
+              <w:t>$34.16</w:t>
+            </w:r>
+            <w:r>
+              <w:rPr>
+                <w:rFonts w:ascii="Segoe UI Emoji" w:eastAsia="Times New Roman" w:hAnsi="Segoe UI Emoji" w:cs="Calibri"/>
+                <w:sz w:val="24"/>
+                <w:szCs w:val="24"/>
+              </w:rPr>
+              <w:t>-S400</w:t>
+            </w:r>
           </w:p>
         </w:tc>
       </w:tr>
@@ -972,53 +1102,69 @@
                 <w:sz w:val="24"/>
                 <w:szCs w:val="24"/>
               </w:rPr>
+              <w:t>Data storage device</w:t>
+            </w:r>
+          </w:p>
+          <w:p>
+            <w:pPr>
+              <w:spacing w:after="0" w:line="240" w:lineRule="auto"/>
+              <w:rPr>
+                <w:rFonts w:ascii="Segoe UI Emoji" w:eastAsia="Times New Roman" w:hAnsi="Segoe UI Emoji" w:cs="Calibri"/>
+                <w:sz w:val="24"/>
+                <w:szCs w:val="24"/>
+              </w:rPr>
+            </w:pPr>
+          </w:p>
+        </w:tc>
+        <w:tc>
+          <w:tcPr>
+            <w:tcW w:w="3657" w:type="dxa"/>
+            <w:tcBorders>
+              <w:top w:val="single" w:sz="8" w:space="0" w:color="A3A3A3"/>
+              <w:left w:val="single" w:sz="8" w:space="0" w:color="A3A3A3"/>
+              <w:bottom w:val="single" w:sz="8" w:space="0" w:color="A3A3A3"/>
+              <w:right w:val="single" w:sz="8" w:space="0" w:color="A3A3A3"/>
+            </w:tcBorders>
+            <w:tcMar>
+              <w:top w:w="40" w:type="dxa"/>
+              <w:left w:w="60" w:type="dxa"/>
+              <w:bottom w:w="40" w:type="dxa"/>
+              <w:right w:w="60" w:type="dxa"/>
+            </w:tcMar>
+            <w:hideMark/>
+          </w:tcPr>
+          <w:p>
+            <w:pPr>
+              <w:spacing w:after="0" w:line="240" w:lineRule="auto"/>
+              <w:rPr>
+                <w:rFonts w:ascii="Segoe UI Emoji" w:eastAsia="Times New Roman" w:hAnsi="Segoe UI Emoji" w:cs="Calibri"/>
+                <w:sz w:val="24"/>
+                <w:szCs w:val="24"/>
+              </w:rPr>
+            </w:pPr>
+            <w:r>
+              <w:rPr>
+                <w:rFonts w:ascii="Segoe UI Emoji" w:eastAsia="Times New Roman" w:hAnsi="Segoe UI Emoji" w:cs="Calibri"/>
+                <w:sz w:val="24"/>
+                <w:szCs w:val="24"/>
+              </w:rPr>
               <w:t> </w:t>
             </w:r>
-          </w:p>
-          <w:p>
-            <w:pPr>
-              <w:spacing w:after="0" w:line="240" w:lineRule="auto"/>
-              <w:rPr>
-                <w:rFonts w:ascii="Segoe UI Emoji" w:eastAsia="Times New Roman" w:hAnsi="Segoe UI Emoji" w:cs="Calibri"/>
-                <w:sz w:val="24"/>
-                <w:szCs w:val="24"/>
-              </w:rPr>
-            </w:pPr>
-          </w:p>
-        </w:tc>
-        <w:tc>
-          <w:tcPr>
-            <w:tcW w:w="3657" w:type="dxa"/>
-            <w:tcBorders>
-              <w:top w:val="single" w:sz="8" w:space="0" w:color="A3A3A3"/>
-              <w:left w:val="single" w:sz="8" w:space="0" w:color="A3A3A3"/>
-              <w:bottom w:val="single" w:sz="8" w:space="0" w:color="A3A3A3"/>
-              <w:right w:val="single" w:sz="8" w:space="0" w:color="A3A3A3"/>
-            </w:tcBorders>
-            <w:tcMar>
-              <w:top w:w="40" w:type="dxa"/>
-              <w:left w:w="60" w:type="dxa"/>
-              <w:bottom w:w="40" w:type="dxa"/>
-              <w:right w:w="60" w:type="dxa"/>
-            </w:tcMar>
-            <w:hideMark/>
-          </w:tcPr>
-          <w:p>
-            <w:pPr>
-              <w:spacing w:after="0" w:line="240" w:lineRule="auto"/>
-              <w:rPr>
-                <w:rFonts w:ascii="Segoe UI Emoji" w:eastAsia="Times New Roman" w:hAnsi="Segoe UI Emoji" w:cs="Calibri"/>
-                <w:sz w:val="24"/>
-                <w:szCs w:val="24"/>
-              </w:rPr>
-            </w:pPr>
-            <w:r>
-              <w:rPr>
-                <w:rFonts w:ascii="Segoe UI Emoji" w:eastAsia="Times New Roman" w:hAnsi="Segoe UI Emoji" w:cs="Calibri"/>
-                <w:sz w:val="24"/>
-                <w:szCs w:val="24"/>
-              </w:rPr>
-              <w:t> </w:t>
+            <w:r>
+              <w:rPr>
+                <w:rFonts w:ascii="Segoe UI Emoji" w:eastAsia="Times New Roman" w:hAnsi="Segoe UI Emoji" w:cs="Calibri"/>
+                <w:sz w:val="24"/>
+                <w:szCs w:val="24"/>
+              </w:rPr>
+              <w:t>, Crucial, Samsung</w:t>
+            </w:r>
+            <w:r>
+              <w:rPr>
+                <w:rFonts w:ascii="Segoe UI Emoji" w:eastAsia="Times New Roman" w:hAnsi="Segoe UI Emoji" w:cs="Calibri"/>
+                <w:sz w:val="24"/>
+                <w:szCs w:val="24"/>
+              </w:rPr>
+              <w:t>, Kingston, Intel, Corsair</w:t>
             </w:r>
           </w:p>
         </w:tc>
@@ -1041,6 +1187,14 @@
                 <w:szCs w:val="24"/>
               </w:rPr>
             </w:pPr>
+            <w:r>
+              <w:rPr>
+                <w:rFonts w:ascii="Segoe UI Emoji" w:eastAsia="Times New Roman" w:hAnsi="Segoe UI Emoji" w:cs="Calibri"/>
+                <w:sz w:val="24"/>
+                <w:szCs w:val="24"/>
+              </w:rPr>
+              <w:t>$25-$229 1TB</w:t>
+            </w:r>
           </w:p>
         </w:tc>
       </w:tr>
@@ -1115,6 +1269,14 @@
               </w:rPr>
               <w:t> </w:t>
             </w:r>
+            <w:r>
+              <w:rPr>
+                <w:rFonts w:ascii="Segoe UI Emoji" w:eastAsia="Times New Roman" w:hAnsi="Segoe UI Emoji" w:cs="Calibri"/>
+                <w:sz w:val="24"/>
+                <w:szCs w:val="24"/>
+              </w:rPr>
+              <w:t>Reading and writing CDs and DVDs</w:t>
+            </w:r>
           </w:p>
           <w:p>
             <w:pPr>
@@ -1218,6 +1380,7 @@
                 <w:sz w:val="24"/>
                 <w:szCs w:val="24"/>
               </w:rPr>
+              <w:lastRenderedPageBreak/>
               <w:t>Monitor</w:t>
             </w:r>
           </w:p>
@@ -1256,6 +1419,14 @@
               </w:rPr>
               <w:t> </w:t>
             </w:r>
+            <w:r>
+              <w:rPr>
+                <w:rFonts w:ascii="Segoe UI Emoji" w:eastAsia="Times New Roman" w:hAnsi="Segoe UI Emoji" w:cs="Calibri"/>
+                <w:sz w:val="24"/>
+                <w:szCs w:val="24"/>
+              </w:rPr>
+              <w:t xml:space="preserve">Output device that displays information in pictorial or textual form </w:t>
+            </w:r>
           </w:p>
           <w:p>
             <w:pPr>
@@ -1302,6 +1473,32 @@
               </w:rPr>
               <w:t> </w:t>
             </w:r>
+            <w:r>
+              <w:rPr>
+                <w:rFonts w:ascii="Segoe UI Emoji" w:eastAsia="Times New Roman" w:hAnsi="Segoe UI Emoji" w:cs="Calibri"/>
+                <w:sz w:val="24"/>
+                <w:szCs w:val="24"/>
+              </w:rPr>
+              <w:t xml:space="preserve">ASUS, dell, </w:t>
+            </w:r>
+            <w:proofErr w:type="spellStart"/>
+            <w:r>
+              <w:rPr>
+                <w:rFonts w:ascii="Segoe UI Emoji" w:eastAsia="Times New Roman" w:hAnsi="Segoe UI Emoji" w:cs="Calibri"/>
+                <w:sz w:val="24"/>
+                <w:szCs w:val="24"/>
+              </w:rPr>
+              <w:t>viewsonic</w:t>
+            </w:r>
+            <w:proofErr w:type="spellEnd"/>
+            <w:r>
+              <w:rPr>
+                <w:rFonts w:ascii="Segoe UI Emoji" w:eastAsia="Times New Roman" w:hAnsi="Segoe UI Emoji" w:cs="Calibri"/>
+                <w:sz w:val="24"/>
+                <w:szCs w:val="24"/>
+              </w:rPr>
+              <w:t>, BenQ, Lenovo, GIGABYTE</w:t>
+            </w:r>
           </w:p>
         </w:tc>
         <w:tc>
@@ -1323,10 +1520,21 @@
                 <w:szCs w:val="24"/>
               </w:rPr>
             </w:pPr>
+            <w:r>
+              <w:rPr>
+                <w:rFonts w:ascii="Segoe UI Emoji" w:eastAsia="Times New Roman" w:hAnsi="Segoe UI Emoji" w:cs="Calibri"/>
+                <w:sz w:val="24"/>
+                <w:szCs w:val="24"/>
+              </w:rPr>
+              <w:t>$100-$300</w:t>
+            </w:r>
           </w:p>
         </w:tc>
       </w:tr>
       <w:tr>
+        <w:trPr>
+          <w:trHeight w:val="1533"/>
+        </w:trPr>
         <w:tc>
           <w:tcPr>
             <w:tcW w:w="1975" w:type="dxa"/>
@@ -1397,6 +1605,14 @@
               </w:rPr>
               <w:t> </w:t>
             </w:r>
+            <w:r>
+              <w:rPr>
+                <w:rFonts w:ascii="Segoe UI Emoji" w:eastAsia="Times New Roman" w:hAnsi="Segoe UI Emoji" w:cs="Calibri"/>
+                <w:sz w:val="24"/>
+                <w:szCs w:val="24"/>
+              </w:rPr>
+              <w:t>Integrated circuit that generates the video signal sent to a computer display.</w:t>
+            </w:r>
           </w:p>
           <w:p>
             <w:pPr>
@@ -1433,16 +1649,98 @@
                 <w:rFonts w:ascii="Segoe UI Emoji" w:eastAsia="Times New Roman" w:hAnsi="Segoe UI Emoji" w:cs="Calibri"/>
                 <w:sz w:val="24"/>
                 <w:szCs w:val="24"/>
-              </w:rPr>
-            </w:pPr>
-            <w:r>
-              <w:rPr>
-                <w:rFonts w:ascii="Segoe UI Emoji" w:eastAsia="Times New Roman" w:hAnsi="Segoe UI Emoji" w:cs="Calibri"/>
-                <w:sz w:val="24"/>
-                <w:szCs w:val="24"/>
+                <w:lang w:val="es-ES"/>
+              </w:rPr>
+            </w:pPr>
+            <w:r>
+              <w:rPr>
+                <w:rFonts w:ascii="Segoe UI Emoji" w:eastAsia="Times New Roman" w:hAnsi="Segoe UI Emoji" w:cs="Calibri"/>
+                <w:sz w:val="24"/>
+                <w:szCs w:val="24"/>
+                <w:lang w:val="es-ES"/>
               </w:rPr>
               <w:t> </w:t>
             </w:r>
+            <w:proofErr w:type="spellStart"/>
+            <w:r>
+              <w:rPr>
+                <w:rFonts w:ascii="Segoe UI Emoji" w:eastAsia="Times New Roman" w:hAnsi="Segoe UI Emoji" w:cs="Calibri"/>
+                <w:sz w:val="24"/>
+                <w:szCs w:val="24"/>
+                <w:lang w:val="es-ES"/>
+              </w:rPr>
+              <w:t>Nvidia</w:t>
+            </w:r>
+            <w:proofErr w:type="spellEnd"/>
+            <w:r>
+              <w:rPr>
+                <w:rFonts w:ascii="Segoe UI Emoji" w:eastAsia="Times New Roman" w:hAnsi="Segoe UI Emoji" w:cs="Calibri"/>
+                <w:sz w:val="24"/>
+                <w:szCs w:val="24"/>
+                <w:lang w:val="es-ES"/>
+              </w:rPr>
+              <w:t xml:space="preserve">, ASUS, </w:t>
+            </w:r>
+            <w:proofErr w:type="spellStart"/>
+            <w:r>
+              <w:rPr>
+                <w:rFonts w:ascii="Segoe UI Emoji" w:eastAsia="Times New Roman" w:hAnsi="Segoe UI Emoji" w:cs="Calibri"/>
+                <w:sz w:val="24"/>
+                <w:szCs w:val="24"/>
+                <w:lang w:val="es-ES"/>
+              </w:rPr>
+              <w:t>Evga</w:t>
+            </w:r>
+            <w:proofErr w:type="spellEnd"/>
+            <w:r>
+              <w:rPr>
+                <w:rFonts w:ascii="Segoe UI Emoji" w:eastAsia="Times New Roman" w:hAnsi="Segoe UI Emoji" w:cs="Calibri"/>
+                <w:sz w:val="24"/>
+                <w:szCs w:val="24"/>
+                <w:lang w:val="es-ES"/>
+              </w:rPr>
+              <w:t xml:space="preserve">, </w:t>
+            </w:r>
+            <w:proofErr w:type="spellStart"/>
+            <w:r>
+              <w:rPr>
+                <w:rFonts w:ascii="Segoe UI Emoji" w:eastAsia="Times New Roman" w:hAnsi="Segoe UI Emoji" w:cs="Calibri"/>
+                <w:sz w:val="24"/>
+                <w:szCs w:val="24"/>
+                <w:lang w:val="es-ES"/>
+              </w:rPr>
+              <w:t>MSi</w:t>
+            </w:r>
+            <w:proofErr w:type="spellEnd"/>
+            <w:r>
+              <w:rPr>
+                <w:rFonts w:ascii="Segoe UI Emoji" w:eastAsia="Times New Roman" w:hAnsi="Segoe UI Emoji" w:cs="Calibri"/>
+                <w:sz w:val="24"/>
+                <w:szCs w:val="24"/>
+                <w:lang w:val="es-ES"/>
+              </w:rPr>
+              <w:t xml:space="preserve">, </w:t>
+            </w:r>
+            <w:proofErr w:type="spellStart"/>
+            <w:r>
+              <w:rPr>
+                <w:rFonts w:ascii="Segoe UI Emoji" w:eastAsia="Times New Roman" w:hAnsi="Segoe UI Emoji" w:cs="Calibri"/>
+                <w:sz w:val="24"/>
+                <w:szCs w:val="24"/>
+                <w:lang w:val="es-ES"/>
+              </w:rPr>
+              <w:t>Z</w:t>
+            </w:r>
+            <w:r>
+              <w:rPr>
+                <w:rFonts w:ascii="Segoe UI Emoji" w:eastAsia="Times New Roman" w:hAnsi="Segoe UI Emoji" w:cs="Calibri"/>
+                <w:sz w:val="24"/>
+                <w:szCs w:val="24"/>
+                <w:lang w:val="es-ES"/>
+              </w:rPr>
+              <w:t>otac</w:t>
+            </w:r>
+            <w:proofErr w:type="spellEnd"/>
           </w:p>
         </w:tc>
         <w:tc>
@@ -1462,8 +1760,18 @@
                 <w:rFonts w:ascii="Segoe UI Emoji" w:eastAsia="Times New Roman" w:hAnsi="Segoe UI Emoji" w:cs="Calibri"/>
                 <w:sz w:val="24"/>
                 <w:szCs w:val="24"/>
-              </w:rPr>
-            </w:pPr>
+                <w:lang w:val="es-ES"/>
+              </w:rPr>
+            </w:pPr>
+            <w:r>
+              <w:rPr>
+                <w:rFonts w:ascii="Segoe UI Emoji" w:eastAsia="Times New Roman" w:hAnsi="Segoe UI Emoji" w:cs="Calibri"/>
+                <w:sz w:val="24"/>
+                <w:szCs w:val="24"/>
+                <w:lang w:val="es-ES"/>
+              </w:rPr>
+              <w:t>$99-$500</w:t>
+            </w:r>
           </w:p>
         </w:tc>
       </w:tr>
@@ -1500,7 +1808,7 @@
                 <w:sz w:val="24"/>
                 <w:szCs w:val="24"/>
               </w:rPr>
-              <w:t>Sound Card</w:t>
+              <w:t>Speakers</w:t>
             </w:r>
           </w:p>
         </w:tc>
@@ -1538,6 +1846,14 @@
               </w:rPr>
               <w:t> </w:t>
             </w:r>
+            <w:r>
+              <w:rPr>
+                <w:rFonts w:ascii="Segoe UI Emoji" w:eastAsia="Times New Roman" w:hAnsi="Segoe UI Emoji" w:cs="Calibri"/>
+                <w:sz w:val="24"/>
+                <w:szCs w:val="24"/>
+              </w:rPr>
+              <w:t>To make sounds from the sound card</w:t>
+            </w:r>
           </w:p>
           <w:p>
             <w:pPr>
@@ -1584,6 +1900,14 @@
               </w:rPr>
               <w:t> </w:t>
             </w:r>
+            <w:r>
+              <w:rPr>
+                <w:rFonts w:ascii="Segoe UI Emoji" w:eastAsia="Times New Roman" w:hAnsi="Segoe UI Emoji" w:cs="Calibri"/>
+                <w:sz w:val="24"/>
+                <w:szCs w:val="24"/>
+              </w:rPr>
+              <w:t>JBL, Bose, Sony, KEF, Klipsch, Pioneer</w:t>
+            </w:r>
           </w:p>
         </w:tc>
         <w:tc>
@@ -1605,6 +1929,14 @@
                 <w:szCs w:val="24"/>
               </w:rPr>
             </w:pPr>
+            <w:r>
+              <w:rPr>
+                <w:rFonts w:ascii="Segoe UI Emoji" w:eastAsia="Times New Roman" w:hAnsi="Segoe UI Emoji" w:cs="Calibri"/>
+                <w:sz w:val="24"/>
+                <w:szCs w:val="24"/>
+              </w:rPr>
+              <w:t>$39-$95</w:t>
+            </w:r>
           </w:p>
         </w:tc>
       </w:tr>
@@ -1641,7 +1973,7 @@
                 <w:sz w:val="24"/>
                 <w:szCs w:val="24"/>
               </w:rPr>
-              <w:t>Speakers</w:t>
+              <w:t>Keyboard</w:t>
             </w:r>
           </w:p>
         </w:tc>
@@ -1679,6 +2011,14 @@
               </w:rPr>
               <w:t> </w:t>
             </w:r>
+            <w:r>
+              <w:rPr>
+                <w:rFonts w:ascii="Segoe UI Emoji" w:eastAsia="Times New Roman" w:hAnsi="Segoe UI Emoji" w:cs="Calibri"/>
+                <w:sz w:val="24"/>
+                <w:szCs w:val="24"/>
+              </w:rPr>
+              <w:t>Input instructions into your computer</w:t>
+            </w:r>
           </w:p>
           <w:p>
             <w:pPr>
@@ -1725,6 +2065,32 @@
               </w:rPr>
               <w:t> </w:t>
             </w:r>
+            <w:r>
+              <w:rPr>
+                <w:rFonts w:ascii="Segoe UI Emoji" w:eastAsia="Times New Roman" w:hAnsi="Segoe UI Emoji" w:cs="Calibri"/>
+                <w:sz w:val="24"/>
+                <w:szCs w:val="24"/>
+              </w:rPr>
+              <w:t xml:space="preserve">Logitech, </w:t>
+            </w:r>
+            <w:proofErr w:type="spellStart"/>
+            <w:r>
+              <w:rPr>
+                <w:rFonts w:ascii="Segoe UI Emoji" w:eastAsia="Times New Roman" w:hAnsi="Segoe UI Emoji" w:cs="Calibri"/>
+                <w:sz w:val="24"/>
+                <w:szCs w:val="24"/>
+              </w:rPr>
+              <w:t>kopg</w:t>
+            </w:r>
+            <w:proofErr w:type="spellEnd"/>
+            <w:r>
+              <w:rPr>
+                <w:rFonts w:ascii="Segoe UI Emoji" w:eastAsia="Times New Roman" w:hAnsi="Segoe UI Emoji" w:cs="Calibri"/>
+                <w:sz w:val="24"/>
+                <w:szCs w:val="24"/>
+              </w:rPr>
+              <w:t>, Casio, ASUS</w:t>
+            </w:r>
           </w:p>
         </w:tc>
         <w:tc>
@@ -1746,6 +2112,14 @@
                 <w:szCs w:val="24"/>
               </w:rPr>
             </w:pPr>
+            <w:r>
+              <w:rPr>
+                <w:rFonts w:ascii="Segoe UI Emoji" w:eastAsia="Times New Roman" w:hAnsi="Segoe UI Emoji" w:cs="Calibri"/>
+                <w:sz w:val="24"/>
+                <w:szCs w:val="24"/>
+              </w:rPr>
+              <w:t>$10-$100</w:t>
+            </w:r>
           </w:p>
         </w:tc>
       </w:tr>
@@ -1782,7 +2156,7 @@
                 <w:sz w:val="24"/>
                 <w:szCs w:val="24"/>
               </w:rPr>
-              <w:t>Keyboard</w:t>
+              <w:t>Mouse</w:t>
             </w:r>
           </w:p>
         </w:tc>
@@ -1820,6 +2194,14 @@
               </w:rPr>
               <w:t> </w:t>
             </w:r>
+            <w:r>
+              <w:rPr>
+                <w:rFonts w:ascii="Segoe UI Emoji" w:eastAsia="Times New Roman" w:hAnsi="Segoe UI Emoji" w:cs="Calibri"/>
+                <w:sz w:val="24"/>
+                <w:szCs w:val="24"/>
+              </w:rPr>
+              <w:t>Small device that lets you control a range of things on the computer</w:t>
+            </w:r>
           </w:p>
           <w:p>
             <w:pPr>
@@ -1866,6 +2248,42 @@
               </w:rPr>
               <w:t> </w:t>
             </w:r>
+            <w:r>
+              <w:rPr>
+                <w:rFonts w:ascii="Segoe UI Emoji" w:eastAsia="Times New Roman" w:hAnsi="Segoe UI Emoji" w:cs="Calibri"/>
+                <w:sz w:val="24"/>
+                <w:szCs w:val="24"/>
+              </w:rPr>
+              <w:t xml:space="preserve">Logitech, Corsair, ASUS, </w:t>
+            </w:r>
+            <w:proofErr w:type="spellStart"/>
+            <w:r>
+              <w:rPr>
+                <w:rFonts w:ascii="Segoe UI Emoji" w:eastAsia="Times New Roman" w:hAnsi="Segoe UI Emoji" w:cs="Calibri"/>
+                <w:sz w:val="24"/>
+                <w:szCs w:val="24"/>
+              </w:rPr>
+              <w:t>Hyperx</w:t>
+            </w:r>
+            <w:proofErr w:type="spellEnd"/>
+            <w:r>
+              <w:rPr>
+                <w:rFonts w:ascii="Segoe UI Emoji" w:eastAsia="Times New Roman" w:hAnsi="Segoe UI Emoji" w:cs="Calibri"/>
+                <w:sz w:val="24"/>
+                <w:szCs w:val="24"/>
+              </w:rPr>
+              <w:t xml:space="preserve">, </w:t>
+            </w:r>
+            <w:proofErr w:type="spellStart"/>
+            <w:r>
+              <w:rPr>
+                <w:rFonts w:ascii="Segoe UI Emoji" w:eastAsia="Times New Roman" w:hAnsi="Segoe UI Emoji" w:cs="Calibri"/>
+                <w:sz w:val="24"/>
+                <w:szCs w:val="24"/>
+              </w:rPr>
+              <w:t>steelSeries</w:t>
+            </w:r>
+            <w:proofErr w:type="spellEnd"/>
           </w:p>
         </w:tc>
         <w:tc>
@@ -1887,147 +2305,14 @@
                 <w:szCs w:val="24"/>
               </w:rPr>
             </w:pPr>
-          </w:p>
-        </w:tc>
-      </w:tr>
-      <w:tr>
-        <w:tc>
-          <w:tcPr>
-            <w:tcW w:w="1975" w:type="dxa"/>
-            <w:tcBorders>
-              <w:top w:val="single" w:sz="8" w:space="0" w:color="A3A3A3"/>
-              <w:left w:val="single" w:sz="8" w:space="0" w:color="A3A3A3"/>
-              <w:bottom w:val="single" w:sz="8" w:space="0" w:color="A3A3A3"/>
-              <w:right w:val="single" w:sz="8" w:space="0" w:color="A3A3A3"/>
-            </w:tcBorders>
-            <w:tcMar>
-              <w:top w:w="40" w:type="dxa"/>
-              <w:left w:w="60" w:type="dxa"/>
-              <w:bottom w:w="40" w:type="dxa"/>
-              <w:right w:w="60" w:type="dxa"/>
-            </w:tcMar>
-            <w:hideMark/>
-          </w:tcPr>
-          <w:p>
-            <w:pPr>
-              <w:spacing w:after="0" w:line="240" w:lineRule="auto"/>
-              <w:rPr>
-                <w:rFonts w:ascii="Segoe UI Emoji" w:eastAsia="Times New Roman" w:hAnsi="Segoe UI Emoji" w:cs="Calibri"/>
-                <w:sz w:val="24"/>
-                <w:szCs w:val="24"/>
-              </w:rPr>
-            </w:pPr>
-            <w:r>
-              <w:rPr>
-                <w:rFonts w:ascii="Segoe UI Emoji" w:eastAsia="Times New Roman" w:hAnsi="Segoe UI Emoji" w:cs="Calibri"/>
-                <w:sz w:val="24"/>
-                <w:szCs w:val="24"/>
-              </w:rPr>
-              <w:t>Mouse</w:t>
-            </w:r>
-          </w:p>
-        </w:tc>
-        <w:tc>
-          <w:tcPr>
-            <w:tcW w:w="2296" w:type="dxa"/>
-            <w:tcBorders>
-              <w:top w:val="single" w:sz="8" w:space="0" w:color="A3A3A3"/>
-              <w:left w:val="single" w:sz="8" w:space="0" w:color="A3A3A3"/>
-              <w:bottom w:val="single" w:sz="8" w:space="0" w:color="A3A3A3"/>
-              <w:right w:val="single" w:sz="8" w:space="0" w:color="A3A3A3"/>
-            </w:tcBorders>
-            <w:tcMar>
-              <w:top w:w="40" w:type="dxa"/>
-              <w:left w:w="60" w:type="dxa"/>
-              <w:bottom w:w="40" w:type="dxa"/>
-              <w:right w:w="60" w:type="dxa"/>
-            </w:tcMar>
-            <w:hideMark/>
-          </w:tcPr>
-          <w:p>
-            <w:pPr>
-              <w:spacing w:after="0" w:line="240" w:lineRule="auto"/>
-              <w:rPr>
-                <w:rFonts w:ascii="Segoe UI Emoji" w:eastAsia="Times New Roman" w:hAnsi="Segoe UI Emoji" w:cs="Calibri"/>
-                <w:sz w:val="24"/>
-                <w:szCs w:val="24"/>
-              </w:rPr>
-            </w:pPr>
-            <w:r>
-              <w:rPr>
-                <w:rFonts w:ascii="Segoe UI Emoji" w:eastAsia="Times New Roman" w:hAnsi="Segoe UI Emoji" w:cs="Calibri"/>
-                <w:sz w:val="24"/>
-                <w:szCs w:val="24"/>
-              </w:rPr>
-              <w:t> </w:t>
-            </w:r>
-          </w:p>
-          <w:p>
-            <w:pPr>
-              <w:spacing w:after="0" w:line="240" w:lineRule="auto"/>
-              <w:rPr>
-                <w:rFonts w:ascii="Segoe UI Emoji" w:eastAsia="Times New Roman" w:hAnsi="Segoe UI Emoji" w:cs="Calibri"/>
-                <w:sz w:val="24"/>
-                <w:szCs w:val="24"/>
-              </w:rPr>
-            </w:pPr>
-          </w:p>
-        </w:tc>
-        <w:tc>
-          <w:tcPr>
-            <w:tcW w:w="3657" w:type="dxa"/>
-            <w:tcBorders>
-              <w:top w:val="single" w:sz="8" w:space="0" w:color="A3A3A3"/>
-              <w:left w:val="single" w:sz="8" w:space="0" w:color="A3A3A3"/>
-              <w:bottom w:val="single" w:sz="8" w:space="0" w:color="A3A3A3"/>
-              <w:right w:val="single" w:sz="8" w:space="0" w:color="A3A3A3"/>
-            </w:tcBorders>
-            <w:tcMar>
-              <w:top w:w="40" w:type="dxa"/>
-              <w:left w:w="60" w:type="dxa"/>
-              <w:bottom w:w="40" w:type="dxa"/>
-              <w:right w:w="60" w:type="dxa"/>
-            </w:tcMar>
-            <w:hideMark/>
-          </w:tcPr>
-          <w:p>
-            <w:pPr>
-              <w:spacing w:after="0" w:line="240" w:lineRule="auto"/>
-              <w:rPr>
-                <w:rFonts w:ascii="Segoe UI Emoji" w:eastAsia="Times New Roman" w:hAnsi="Segoe UI Emoji" w:cs="Calibri"/>
-                <w:sz w:val="24"/>
-                <w:szCs w:val="24"/>
-              </w:rPr>
-            </w:pPr>
-            <w:r>
-              <w:rPr>
-                <w:rFonts w:ascii="Segoe UI Emoji" w:eastAsia="Times New Roman" w:hAnsi="Segoe UI Emoji" w:cs="Calibri"/>
-                <w:sz w:val="24"/>
-                <w:szCs w:val="24"/>
-              </w:rPr>
-              <w:t> </w:t>
-            </w:r>
-          </w:p>
-        </w:tc>
-        <w:tc>
-          <w:tcPr>
-            <w:tcW w:w="1412" w:type="dxa"/>
-            <w:tcBorders>
-              <w:top w:val="single" w:sz="8" w:space="0" w:color="A3A3A3"/>
-              <w:left w:val="single" w:sz="8" w:space="0" w:color="A3A3A3"/>
-              <w:bottom w:val="single" w:sz="8" w:space="0" w:color="A3A3A3"/>
-              <w:right w:val="single" w:sz="8" w:space="0" w:color="A3A3A3"/>
-            </w:tcBorders>
-          </w:tcPr>
-          <w:p>
-            <w:pPr>
-              <w:spacing w:after="0" w:line="240" w:lineRule="auto"/>
-              <w:rPr>
-                <w:rFonts w:ascii="Segoe UI Emoji" w:eastAsia="Times New Roman" w:hAnsi="Segoe UI Emoji" w:cs="Calibri"/>
-                <w:sz w:val="24"/>
-                <w:szCs w:val="24"/>
-              </w:rPr>
-            </w:pPr>
+            <w:r>
+              <w:rPr>
+                <w:rFonts w:ascii="Segoe UI Emoji" w:eastAsia="Times New Roman" w:hAnsi="Segoe UI Emoji" w:cs="Calibri"/>
+                <w:sz w:val="24"/>
+                <w:szCs w:val="24"/>
+              </w:rPr>
+              <w:t>$10-100</w:t>
+            </w:r>
           </w:p>
         </w:tc>
       </w:tr>

</xml_diff>